<commit_message>
- code refactoring - document improvements
</commit_message>
<xml_diff>
--- a/pong/opdracht 2/opdracht.docx
+++ b/pong/opdracht 2/opdracht.docx
@@ -6,8 +6,13 @@
       <w:pPr>
         <w:pStyle w:val="Titel"/>
       </w:pPr>
-      <w:r>
-        <w:t xml:space="preserve">Pong, opdracht </w:t>
+      <w:proofErr w:type="spellStart"/>
+      <w:r>
+        <w:t>Pong</w:t>
+      </w:r>
+      <w:proofErr w:type="spellEnd"/>
+      <w:r>
+        <w:t xml:space="preserve">, opdracht </w:t>
       </w:r>
       <w:r>
         <w:t>2</w:t>
@@ -140,18 +145,87 @@
     <w:p/>
     <w:p>
       <w:r>
-        <w:t>Het extra meegegeven stukje code geeft aan hoe lang het geleden is dat er voor het laatst een frame is getekend. Het resultaat hiervan staat in dt en is aangegeven in seconden.</w:t>
-      </w:r>
-    </w:p>
-    <w:p>
-      <w:r>
-        <w:t>Teken een cirkel. Houd de positie en snelheid van de cirkel bij in variabelen.</w:t>
+        <w:t xml:space="preserve">Het extra meegegeven stukje code geeft aan hoe lang het geleden is dat er voor het laatst een frame is getekend. Het resultaat hiervan staat in </w:t>
+      </w:r>
+      <w:r>
+        <w:rPr>
+          <w:rStyle w:val="CodeChar"/>
+        </w:rPr>
+        <w:t>dt</w:t>
+      </w:r>
+      <w:r>
+        <w:t xml:space="preserve"> en is aangegeven in seconden.</w:t>
+      </w:r>
+    </w:p>
+    <w:p>
+      <w:r>
+        <w:t>Teken een cirkel. Houd de positie en snelheid van de cirkel bij in variabelen</w:t>
+      </w:r>
+      <w:r>
+        <w:t xml:space="preserve"> genaamd </w:t>
+      </w:r>
+      <w:r>
+        <w:rPr>
+          <w:rStyle w:val="CodeChar"/>
+        </w:rPr>
+        <w:t>cirkelPositieX</w:t>
+      </w:r>
+      <w:r>
+        <w:t xml:space="preserve">, </w:t>
+      </w:r>
+      <w:r>
+        <w:rPr>
+          <w:rStyle w:val="CodeChar"/>
+        </w:rPr>
+        <w:t>cirkelPositie</w:t>
+      </w:r>
+      <w:r>
+        <w:rPr>
+          <w:rStyle w:val="CodeChar"/>
+        </w:rPr>
+        <w:t>Y</w:t>
+      </w:r>
+      <w:r>
+        <w:t xml:space="preserve">, </w:t>
+      </w:r>
+      <w:r>
+        <w:rPr>
+          <w:rStyle w:val="CodeChar"/>
+        </w:rPr>
+        <w:t>snelheid</w:t>
+      </w:r>
+      <w:r>
+        <w:rPr>
+          <w:rStyle w:val="CodeChar"/>
+        </w:rPr>
+        <w:t>X</w:t>
+      </w:r>
+      <w:r>
+        <w:t xml:space="preserve"> en </w:t>
+      </w:r>
+      <w:r>
+        <w:rPr>
+          <w:rStyle w:val="CodeChar"/>
+        </w:rPr>
+        <w:t>snelheidY</w:t>
+      </w:r>
+      <w:r>
+        <w:t>.</w:t>
       </w:r>
       <w:r>
         <w:t xml:space="preserve"> Tel voor het tekenen de snelheid van de cirkel</w:t>
       </w:r>
       <w:r>
-        <w:t>, vermenigvuldigd met dt,</w:t>
+        <w:t xml:space="preserve">, vermenigvuldigd met </w:t>
+      </w:r>
+      <w:r>
+        <w:rPr>
+          <w:rStyle w:val="CodeChar"/>
+        </w:rPr>
+        <w:t>dt</w:t>
+      </w:r>
+      <w:r>
+        <w:t>,</w:t>
       </w:r>
       <w:r>
         <w:t xml:space="preserve"> </w:t>
@@ -168,7 +242,25 @@
         <w:t xml:space="preserve"> </w:t>
       </w:r>
       <w:r>
-        <w:t>afleggen dat is aangegeven door de snelheid. Dus als de cirkel een snelheidX heeft van 100, en een snelheidY van 50, dan zal de cirkel na een seconde 100 pixels in de x-richting afleggen en 50 pixels in de y-richting. Na twee seconden zullen dit in totaal 200 en 100 zijn. Na drie seconden in totaal 300 en 150, enzovoort.</w:t>
+        <w:t xml:space="preserve">afleggen dat is aangegeven door de snelheid. Dus als de cirkel een </w:t>
+      </w:r>
+      <w:r>
+        <w:rPr>
+          <w:rStyle w:val="CodeChar"/>
+        </w:rPr>
+        <w:t>snelheidX</w:t>
+      </w:r>
+      <w:r>
+        <w:t xml:space="preserve"> heeft van 100, en een </w:t>
+      </w:r>
+      <w:r>
+        <w:rPr>
+          <w:rStyle w:val="CodeChar"/>
+        </w:rPr>
+        <w:t>snelheidY</w:t>
+      </w:r>
+      <w:r>
+        <w:t xml:space="preserve"> van 50, dan zal de cirkel na een seconde 100 pixels in de x-richting afleggen en 50 pixels in de y-richting. Na twee seconden zullen dit in totaal 200 en 100 zijn. Na drie seconden in totaal 300 en 150, enzovoort.</w:t>
       </w:r>
     </w:p>
     <w:p>
@@ -186,7 +278,79 @@
     </w:p>
     <w:p>
       <w:r>
-        <w:t>Vervang de ‘snelheidX’ en ‘snelheidY’ variabelen met ‘snelheid’ en ‘richting’. Vervang ‘snelheidX’ in je oude berekening met ‘cos(richting) * snelheid’. Vervang ‘snelheidY’ met ‘sin(richting) * snelheid’.</w:t>
+        <w:t xml:space="preserve">Vervang de </w:t>
+      </w:r>
+      <w:r>
+        <w:rPr>
+          <w:rStyle w:val="CodeChar"/>
+        </w:rPr>
+        <w:t>snelheidX</w:t>
+      </w:r>
+      <w:r>
+        <w:t xml:space="preserve"> en </w:t>
+      </w:r>
+      <w:r>
+        <w:rPr>
+          <w:rStyle w:val="CodeChar"/>
+        </w:rPr>
+        <w:t>snelheidY</w:t>
+      </w:r>
+      <w:r>
+        <w:t xml:space="preserve"> variabelen met </w:t>
+      </w:r>
+      <w:r>
+        <w:rPr>
+          <w:rStyle w:val="CodeChar"/>
+        </w:rPr>
+        <w:t>snelheid</w:t>
+      </w:r>
+      <w:r>
+        <w:t xml:space="preserve"> en </w:t>
+      </w:r>
+      <w:r>
+        <w:rPr>
+          <w:rStyle w:val="CodeChar"/>
+        </w:rPr>
+        <w:t>richting</w:t>
+      </w:r>
+      <w:r>
+        <w:t xml:space="preserve">. Vervang </w:t>
+      </w:r>
+      <w:r>
+        <w:rPr>
+          <w:rStyle w:val="CodeChar"/>
+        </w:rPr>
+        <w:t>snelheidX</w:t>
+      </w:r>
+      <w:r>
+        <w:t xml:space="preserve"> in je oude berekening met </w:t>
+      </w:r>
+      <w:r>
+        <w:rPr>
+          <w:rStyle w:val="CodeChar"/>
+        </w:rPr>
+        <w:t>cos(richting) * snelheid</w:t>
+      </w:r>
+      <w:r>
+        <w:t xml:space="preserve">. Vervang </w:t>
+      </w:r>
+      <w:r>
+        <w:rPr>
+          <w:rStyle w:val="CodeChar"/>
+        </w:rPr>
+        <w:t>snelheidY</w:t>
+      </w:r>
+      <w:r>
+        <w:t xml:space="preserve"> met </w:t>
+      </w:r>
+      <w:r>
+        <w:rPr>
+          <w:rStyle w:val="CodeChar"/>
+        </w:rPr>
+        <w:t>sin(richting) * snelheid</w:t>
+      </w:r>
+      <w:r>
+        <w:t>.</w:t>
       </w:r>
     </w:p>
     <w:p>
@@ -212,40 +376,16 @@
         <w:rPr>
           <w:rFonts w:cstheme="minorHAnsi"/>
         </w:rPr>
-        <w:t>π</w:t>
+        <w:t>π radialen</w:t>
+      </w:r>
+      <w:r>
+        <w:t xml:space="preserve">. </w:t>
       </w:r>
       <w:r>
         <w:rPr>
           <w:rFonts w:cstheme="minorHAnsi"/>
         </w:rPr>
-        <w:t xml:space="preserve"> </w:t>
-      </w:r>
-      <w:r>
-        <w:rPr>
-          <w:rFonts w:cstheme="minorHAnsi"/>
-        </w:rPr>
-        <w:t>radialen</w:t>
-      </w:r>
-      <w:r>
-        <w:t xml:space="preserve">. </w:t>
-      </w:r>
-      <w:r>
-        <w:rPr>
-          <w:rFonts w:cstheme="minorHAnsi"/>
-        </w:rPr>
-        <w:t xml:space="preserve">Het symbool </w:t>
-      </w:r>
-      <w:r>
-        <w:rPr>
-          <w:rFonts w:cstheme="minorHAnsi"/>
-        </w:rPr>
-        <w:t>π</w:t>
-      </w:r>
-      <w:r>
-        <w:rPr>
-          <w:rFonts w:cstheme="minorHAnsi"/>
-        </w:rPr>
-        <w:t xml:space="preserve"> is een vast getal met een waarde van ongeveer 3,14. Een heel rondje is dus ongeveer 6,28 radialen.</w:t>
+        <w:t>Het symbool π is een vast getal met een waarde van ongeveer 3,14. Een heel rondje is dus ongeveer 6,28 radialen.</w:t>
       </w:r>
     </w:p>
     <w:p>
@@ -270,13 +410,31 @@
         <w:tab/>
       </w:r>
       <w:r>
-        <w:t>richting = atan2(</w:t>
-      </w:r>
-      <w:r>
-        <w:t>mouseY - circlePosY, mouseX - circlePosX</w:t>
-      </w:r>
-      <w:r>
-        <w:t>);</w:t>
+        <w:t>richting = atan2(mouseY - cir</w:t>
+      </w:r>
+      <w:r>
+        <w:t>kel</w:t>
+      </w:r>
+      <w:r>
+        <w:t>Pos</w:t>
+      </w:r>
+      <w:r>
+        <w:t>itie</w:t>
+      </w:r>
+      <w:r>
+        <w:t>Y, mouseX - cir</w:t>
+      </w:r>
+      <w:r>
+        <w:t>kel</w:t>
+      </w:r>
+      <w:r>
+        <w:t>Pos</w:t>
+      </w:r>
+      <w:r>
+        <w:t>itie</w:t>
+      </w:r>
+      <w:r>
+        <w:t>X);</w:t>
       </w:r>
     </w:p>
     <w:p>
@@ -295,7 +453,6 @@
         <w:pStyle w:val="Kop1"/>
       </w:pPr>
       <w:r>
-        <w:lastRenderedPageBreak/>
         <w:t>Stap 3</w:t>
       </w:r>
     </w:p>
@@ -333,7 +490,19 @@
         <w:tab/>
       </w:r>
       <w:r>
-        <w:t>circlePosX</w:t>
+        <w:t>ci</w:t>
+      </w:r>
+      <w:r>
+        <w:t>rke</w:t>
+      </w:r>
+      <w:r>
+        <w:t>lPo</w:t>
+      </w:r>
+      <w:r>
+        <w:t>sitie</w:t>
+      </w:r>
+      <w:r>
+        <w:t>X</w:t>
       </w:r>
       <w:r>
         <w:t xml:space="preserve"> – radius </w:t>
@@ -351,16 +520,25 @@
         <w:ind w:firstLine="708"/>
       </w:pPr>
       <w:r>
-        <w:t>circlePosX</w:t>
+        <w:t>ci</w:t>
+      </w:r>
+      <w:r>
+        <w:t>rke</w:t>
+      </w:r>
+      <w:r>
+        <w:t>lPo</w:t>
+      </w:r>
+      <w:r>
+        <w:t>sitie</w:t>
+      </w:r>
+      <w:r>
+        <w:t>X</w:t>
       </w:r>
       <w:r>
         <w:t xml:space="preserve"> </w:t>
       </w:r>
       <w:r>
-        <w:t>+</w:t>
-      </w:r>
-      <w:r>
-        <w:t xml:space="preserve"> radius </w:t>
+        <w:t xml:space="preserve">+ radius </w:t>
       </w:r>
       <w:r>
         <w:t>&gt;</w:t>
@@ -449,7 +627,25 @@
         <w:ind w:firstLine="708"/>
       </w:pPr>
       <w:r>
-        <w:t>circlePosX = radius;</w:t>
+        <w:t>ci</w:t>
+      </w:r>
+      <w:r>
+        <w:t>rke</w:t>
+      </w:r>
+      <w:r>
+        <w:t>lPo</w:t>
+      </w:r>
+      <w:r>
+        <w:t>sitie</w:t>
+      </w:r>
+      <w:r>
+        <w:t>X</w:t>
+      </w:r>
+      <w:r>
+        <w:t xml:space="preserve"> </w:t>
+      </w:r>
+      <w:r>
+        <w:t>= radius;</w:t>
       </w:r>
     </w:p>
     <w:p>
@@ -463,7 +659,25 @@
         <w:ind w:firstLine="708"/>
       </w:pPr>
       <w:r>
-        <w:t>circlePosX = width - radius;</w:t>
+        <w:t>ci</w:t>
+      </w:r>
+      <w:r>
+        <w:t>rke</w:t>
+      </w:r>
+      <w:r>
+        <w:t>lPo</w:t>
+      </w:r>
+      <w:r>
+        <w:t>sitie</w:t>
+      </w:r>
+      <w:r>
+        <w:t>X</w:t>
+      </w:r>
+      <w:r>
+        <w:t xml:space="preserve"> </w:t>
+      </w:r>
+      <w:r>
+        <w:t>= width - radius;</w:t>
       </w:r>
     </w:p>
     <w:p>

</xml_diff>